<commit_message>
More detailed task description
</commit_message>
<xml_diff>
--- a/Renewed/Színésznövendékek.docx
+++ b/Renewed/Színésznövendékek.docx
@@ -1,6 +1,6 @@
 
 <file path=word/document.xml><?xml version="1.0" encoding="utf-8"?>
-<w:document xmlns:wpc="http://schemas.microsoft.com/office/word/2010/wordprocessingCanvas" xmlns:cx="http://schemas.microsoft.com/office/drawing/2014/chartex" xmlns:cx1="http://schemas.microsoft.com/office/drawing/2015/9/8/chartex" xmlns:cx2="http://schemas.microsoft.com/office/drawing/2015/10/21/chartex" xmlns:cx3="http://schemas.microsoft.com/office/drawing/2016/5/9/chartex" xmlns:cx4="http://schemas.microsoft.com/office/drawing/2016/5/10/chartex" xmlns:cx5="http://schemas.microsoft.com/office/drawing/2016/5/11/chartex" xmlns:cx6="http://schemas.microsoft.com/office/drawing/2016/5/12/chartex" xmlns:cx7="http://schemas.microsoft.com/office/drawing/2016/5/13/chartex" xmlns:cx8="http://schemas.microsoft.com/office/drawing/2016/5/14/chartex" xmlns:mc="http://schemas.openxmlformats.org/markup-compatibility/2006" xmlns:aink="http://schemas.microsoft.com/office/drawing/2016/ink" xmlns:am3d="http://schemas.microsoft.com/office/drawing/2017/model3d" xmlns:o="urn:schemas-microsoft-com:office:office" xmlns:r="http://schemas.openxmlformats.org/officeDocument/2006/relationships" xmlns:m="http://schemas.openxmlformats.org/officeDocument/2006/math" xmlns:v="urn:schemas-microsoft-com:vml" xmlns:wp14="http://schemas.microsoft.com/office/word/2010/wordprocessingDrawing" xmlns:wp="http://schemas.openxmlformats.org/drawingml/2006/wordprocessingDrawing" xmlns:w10="urn:schemas-microsoft-com:office:word" xmlns:w="http://schemas.openxmlformats.org/wordprocessingml/2006/main" xmlns:w14="http://schemas.microsoft.com/office/word/2010/wordml" xmlns:w15="http://schemas.microsoft.com/office/word/2012/wordml" xmlns:w16cid="http://schemas.microsoft.com/office/word/2016/wordml/cid" xmlns:w16se="http://schemas.microsoft.com/office/word/2015/wordml/symex" xmlns:wpg="http://schemas.microsoft.com/office/word/2010/wordprocessingGroup" xmlns:wpi="http://schemas.microsoft.com/office/word/2010/wordprocessingInk" xmlns:wne="http://schemas.microsoft.com/office/word/2006/wordml" xmlns:wps="http://schemas.microsoft.com/office/word/2010/wordprocessingShape" mc:Ignorable="w14 w15 w16se w16cid wp14">
+<w:document xmlns:wpc="http://schemas.microsoft.com/office/word/2010/wordprocessingCanvas" xmlns:cx="http://schemas.microsoft.com/office/drawing/2014/chartex" xmlns:cx1="http://schemas.microsoft.com/office/drawing/2015/9/8/chartex" xmlns:cx2="http://schemas.microsoft.com/office/drawing/2015/10/21/chartex" xmlns:cx3="http://schemas.microsoft.com/office/drawing/2016/5/9/chartex" xmlns:cx4="http://schemas.microsoft.com/office/drawing/2016/5/10/chartex" xmlns:cx5="http://schemas.microsoft.com/office/drawing/2016/5/11/chartex" xmlns:cx6="http://schemas.microsoft.com/office/drawing/2016/5/12/chartex" xmlns:cx7="http://schemas.microsoft.com/office/drawing/2016/5/13/chartex" xmlns:cx8="http://schemas.microsoft.com/office/drawing/2016/5/14/chartex" xmlns:mc="http://schemas.openxmlformats.org/markup-compatibility/2006" xmlns:aink="http://schemas.microsoft.com/office/drawing/2016/ink" xmlns:am3d="http://schemas.microsoft.com/office/drawing/2017/model3d" xmlns:o="urn:schemas-microsoft-com:office:office" xmlns:oel="http://schemas.microsoft.com/office/2019/extlst" xmlns:r="http://schemas.openxmlformats.org/officeDocument/2006/relationships" xmlns:m="http://schemas.openxmlformats.org/officeDocument/2006/math" xmlns:v="urn:schemas-microsoft-com:vml" xmlns:wp14="http://schemas.microsoft.com/office/word/2010/wordprocessingDrawing" xmlns:wp="http://schemas.openxmlformats.org/drawingml/2006/wordprocessingDrawing" xmlns:w10="urn:schemas-microsoft-com:office:word" xmlns:w="http://schemas.openxmlformats.org/wordprocessingml/2006/main" xmlns:w14="http://schemas.microsoft.com/office/word/2010/wordml" xmlns:w15="http://schemas.microsoft.com/office/word/2012/wordml" xmlns:w16cex="http://schemas.microsoft.com/office/word/2018/wordml/cex" xmlns:w16cid="http://schemas.microsoft.com/office/word/2016/wordml/cid" xmlns:w16="http://schemas.microsoft.com/office/word/2018/wordml" xmlns:w16sdtdh="http://schemas.microsoft.com/office/word/2020/wordml/sdtdatahash" xmlns:w16se="http://schemas.microsoft.com/office/word/2015/wordml/symex" xmlns:wpg="http://schemas.microsoft.com/office/word/2010/wordprocessingGroup" xmlns:wpi="http://schemas.microsoft.com/office/word/2010/wordprocessingInk" xmlns:wne="http://schemas.microsoft.com/office/word/2006/wordml" xmlns:wps="http://schemas.microsoft.com/office/word/2010/wordprocessingShape" mc:Ignorable="w14 w15 w16se w16cid w16 w16cex w16sdtdh wp14">
   <w:body>
     <w:p>
       <w:pPr>
@@ -292,6 +292,30 @@
           <w:sz w:val="24"/>
         </w:rPr>
         <w:t xml:space="preserve">! </w:t>
+      </w:r>
+      <w:r>
+        <w:rPr>
+          <w:sz w:val="24"/>
+        </w:rPr>
+        <w:t xml:space="preserve">(A </w:t>
+      </w:r>
+      <w:proofErr w:type="spellStart"/>
+      <w:r>
+        <w:rPr>
+          <w:rFonts w:ascii="Courier New" w:eastAsiaTheme="minorHAnsi" w:hAnsi="Courier New" w:cs="Courier New"/>
+          <w:b/>
+          <w:bCs/>
+          <w:iCs/>
+          <w:szCs w:val="24"/>
+        </w:rPr>
+        <w:t>tanitja</w:t>
+      </w:r>
+      <w:proofErr w:type="spellEnd"/>
+      <w:r>
+        <w:rPr>
+          <w:sz w:val="24"/>
+        </w:rPr>
+        <w:t xml:space="preserve"> táblában szerepelnek a tanárok és az osztályok kapcsolatai. Ennek segítségével kapcsolódnak az osztályok és a tanárok.)</w:t>
       </w:r>
     </w:p>
     <w:p>
@@ -3138,8 +3162,6 @@
           </wp:inline>
         </w:drawing>
       </w:r>
-      <w:bookmarkStart w:id="0" w:name="_GoBack"/>
-      <w:bookmarkEnd w:id="0"/>
     </w:p>
     <w:p>
       <w:pPr>
@@ -3279,11 +3301,10 @@
           <w:noProof/>
           <w:sz w:val="24"/>
         </w:rPr>
-        <w:lastRenderedPageBreak/>
         <w:drawing>
-          <wp:inline distT="0" distB="0" distL="0" distR="0">
-            <wp:extent cx="1364522" cy="1391285"/>
-            <wp:effectExtent l="57150" t="57150" r="121920" b="113665"/>
+          <wp:inline distT="0" distB="0" distL="0" distR="0" wp14:anchorId="4E100B2D">
+            <wp:extent cx="1297991" cy="1323975"/>
+            <wp:effectExtent l="57150" t="57150" r="92710" b="85725"/>
             <wp:docPr id="3" name="Kép 3"/>
             <wp:cNvGraphicFramePr>
               <a:graphicFrameLocks xmlns:a="http://schemas.openxmlformats.org/drawingml/2006/main" noChangeAspect="1"/>
@@ -3311,7 +3332,7 @@
                   <pic:spPr bwMode="auto">
                     <a:xfrm>
                       <a:off x="0" y="0"/>
-                      <a:ext cx="1364703" cy="1391470"/>
+                      <a:ext cx="1299899" cy="1325921"/>
                     </a:xfrm>
                     <a:prstGeom prst="rect">
                       <a:avLst/>
@@ -3365,6 +3386,7 @@
         <w:rPr>
           <w:sz w:val="24"/>
         </w:rPr>
+        <w:lastRenderedPageBreak/>
         <w:t xml:space="preserve">Készítsen </w:t>
       </w:r>
       <w:r>
@@ -3555,7 +3577,7 @@
 </file>
 
 <file path=word/endnotes.xml><?xml version="1.0" encoding="utf-8"?>
-<w:endnotes xmlns:wpc="http://schemas.microsoft.com/office/word/2010/wordprocessingCanvas" xmlns:cx="http://schemas.microsoft.com/office/drawing/2014/chartex" xmlns:cx1="http://schemas.microsoft.com/office/drawing/2015/9/8/chartex" xmlns:cx2="http://schemas.microsoft.com/office/drawing/2015/10/21/chartex" xmlns:cx3="http://schemas.microsoft.com/office/drawing/2016/5/9/chartex" xmlns:cx4="http://schemas.microsoft.com/office/drawing/2016/5/10/chartex" xmlns:cx5="http://schemas.microsoft.com/office/drawing/2016/5/11/chartex" xmlns:cx6="http://schemas.microsoft.com/office/drawing/2016/5/12/chartex" xmlns:cx7="http://schemas.microsoft.com/office/drawing/2016/5/13/chartex" xmlns:cx8="http://schemas.microsoft.com/office/drawing/2016/5/14/chartex" xmlns:mc="http://schemas.openxmlformats.org/markup-compatibility/2006" xmlns:aink="http://schemas.microsoft.com/office/drawing/2016/ink" xmlns:am3d="http://schemas.microsoft.com/office/drawing/2017/model3d" xmlns:o="urn:schemas-microsoft-com:office:office" xmlns:r="http://schemas.openxmlformats.org/officeDocument/2006/relationships" xmlns:m="http://schemas.openxmlformats.org/officeDocument/2006/math" xmlns:v="urn:schemas-microsoft-com:vml" xmlns:wp14="http://schemas.microsoft.com/office/word/2010/wordprocessingDrawing" xmlns:wp="http://schemas.openxmlformats.org/drawingml/2006/wordprocessingDrawing" xmlns:w10="urn:schemas-microsoft-com:office:word" xmlns:w="http://schemas.openxmlformats.org/wordprocessingml/2006/main" xmlns:w14="http://schemas.microsoft.com/office/word/2010/wordml" xmlns:w15="http://schemas.microsoft.com/office/word/2012/wordml" xmlns:w16cid="http://schemas.microsoft.com/office/word/2016/wordml/cid" xmlns:w16se="http://schemas.microsoft.com/office/word/2015/wordml/symex" xmlns:wpg="http://schemas.microsoft.com/office/word/2010/wordprocessingGroup" xmlns:wpi="http://schemas.microsoft.com/office/word/2010/wordprocessingInk" xmlns:wne="http://schemas.microsoft.com/office/word/2006/wordml" xmlns:wps="http://schemas.microsoft.com/office/word/2010/wordprocessingShape" mc:Ignorable="w14 w15 w16se w16cid wp14">
+<w:endnotes xmlns:wpc="http://schemas.microsoft.com/office/word/2010/wordprocessingCanvas" xmlns:cx="http://schemas.microsoft.com/office/drawing/2014/chartex" xmlns:cx1="http://schemas.microsoft.com/office/drawing/2015/9/8/chartex" xmlns:cx2="http://schemas.microsoft.com/office/drawing/2015/10/21/chartex" xmlns:cx3="http://schemas.microsoft.com/office/drawing/2016/5/9/chartex" xmlns:cx4="http://schemas.microsoft.com/office/drawing/2016/5/10/chartex" xmlns:cx5="http://schemas.microsoft.com/office/drawing/2016/5/11/chartex" xmlns:cx6="http://schemas.microsoft.com/office/drawing/2016/5/12/chartex" xmlns:cx7="http://schemas.microsoft.com/office/drawing/2016/5/13/chartex" xmlns:cx8="http://schemas.microsoft.com/office/drawing/2016/5/14/chartex" xmlns:mc="http://schemas.openxmlformats.org/markup-compatibility/2006" xmlns:aink="http://schemas.microsoft.com/office/drawing/2016/ink" xmlns:am3d="http://schemas.microsoft.com/office/drawing/2017/model3d" xmlns:o="urn:schemas-microsoft-com:office:office" xmlns:oel="http://schemas.microsoft.com/office/2019/extlst" xmlns:r="http://schemas.openxmlformats.org/officeDocument/2006/relationships" xmlns:m="http://schemas.openxmlformats.org/officeDocument/2006/math" xmlns:v="urn:schemas-microsoft-com:vml" xmlns:wp14="http://schemas.microsoft.com/office/word/2010/wordprocessingDrawing" xmlns:wp="http://schemas.openxmlformats.org/drawingml/2006/wordprocessingDrawing" xmlns:w10="urn:schemas-microsoft-com:office:word" xmlns:w="http://schemas.openxmlformats.org/wordprocessingml/2006/main" xmlns:w14="http://schemas.microsoft.com/office/word/2010/wordml" xmlns:w15="http://schemas.microsoft.com/office/word/2012/wordml" xmlns:w16cex="http://schemas.microsoft.com/office/word/2018/wordml/cex" xmlns:w16cid="http://schemas.microsoft.com/office/word/2016/wordml/cid" xmlns:w16="http://schemas.microsoft.com/office/word/2018/wordml" xmlns:w16sdtdh="http://schemas.microsoft.com/office/word/2020/wordml/sdtdatahash" xmlns:w16se="http://schemas.microsoft.com/office/word/2015/wordml/symex" xmlns:wpg="http://schemas.microsoft.com/office/word/2010/wordprocessingGroup" xmlns:wpi="http://schemas.microsoft.com/office/word/2010/wordprocessingInk" xmlns:wne="http://schemas.microsoft.com/office/word/2006/wordml" xmlns:wps="http://schemas.microsoft.com/office/word/2010/wordprocessingShape" mc:Ignorable="w14 w15 w16se w16cid w16 w16cex w16sdtdh wp14">
   <w:endnote w:type="separator" w:id="-1">
     <w:p>
       <w:r>
@@ -3574,7 +3596,7 @@
 </file>
 
 <file path=word/footer1.xml><?xml version="1.0" encoding="utf-8"?>
-<w:ftr xmlns:wpc="http://schemas.microsoft.com/office/word/2010/wordprocessingCanvas" xmlns:cx="http://schemas.microsoft.com/office/drawing/2014/chartex" xmlns:cx1="http://schemas.microsoft.com/office/drawing/2015/9/8/chartex" xmlns:cx2="http://schemas.microsoft.com/office/drawing/2015/10/21/chartex" xmlns:cx3="http://schemas.microsoft.com/office/drawing/2016/5/9/chartex" xmlns:cx4="http://schemas.microsoft.com/office/drawing/2016/5/10/chartex" xmlns:cx5="http://schemas.microsoft.com/office/drawing/2016/5/11/chartex" xmlns:cx6="http://schemas.microsoft.com/office/drawing/2016/5/12/chartex" xmlns:cx7="http://schemas.microsoft.com/office/drawing/2016/5/13/chartex" xmlns:cx8="http://schemas.microsoft.com/office/drawing/2016/5/14/chartex" xmlns:mc="http://schemas.openxmlformats.org/markup-compatibility/2006" xmlns:aink="http://schemas.microsoft.com/office/drawing/2016/ink" xmlns:am3d="http://schemas.microsoft.com/office/drawing/2017/model3d" xmlns:o="urn:schemas-microsoft-com:office:office" xmlns:r="http://schemas.openxmlformats.org/officeDocument/2006/relationships" xmlns:m="http://schemas.openxmlformats.org/officeDocument/2006/math" xmlns:v="urn:schemas-microsoft-com:vml" xmlns:wp14="http://schemas.microsoft.com/office/word/2010/wordprocessingDrawing" xmlns:wp="http://schemas.openxmlformats.org/drawingml/2006/wordprocessingDrawing" xmlns:w10="urn:schemas-microsoft-com:office:word" xmlns:w="http://schemas.openxmlformats.org/wordprocessingml/2006/main" xmlns:w14="http://schemas.microsoft.com/office/word/2010/wordml" xmlns:w15="http://schemas.microsoft.com/office/word/2012/wordml" xmlns:w16cid="http://schemas.microsoft.com/office/word/2016/wordml/cid" xmlns:w16se="http://schemas.microsoft.com/office/word/2015/wordml/symex" xmlns:wpg="http://schemas.microsoft.com/office/word/2010/wordprocessingGroup" xmlns:wpi="http://schemas.microsoft.com/office/word/2010/wordprocessingInk" xmlns:wne="http://schemas.microsoft.com/office/word/2006/wordml" xmlns:wps="http://schemas.microsoft.com/office/word/2010/wordprocessingShape" mc:Ignorable="w14 w15 w16se w16cid wp14">
+<w:ftr xmlns:wpc="http://schemas.microsoft.com/office/word/2010/wordprocessingCanvas" xmlns:cx="http://schemas.microsoft.com/office/drawing/2014/chartex" xmlns:cx1="http://schemas.microsoft.com/office/drawing/2015/9/8/chartex" xmlns:cx2="http://schemas.microsoft.com/office/drawing/2015/10/21/chartex" xmlns:cx3="http://schemas.microsoft.com/office/drawing/2016/5/9/chartex" xmlns:cx4="http://schemas.microsoft.com/office/drawing/2016/5/10/chartex" xmlns:cx5="http://schemas.microsoft.com/office/drawing/2016/5/11/chartex" xmlns:cx6="http://schemas.microsoft.com/office/drawing/2016/5/12/chartex" xmlns:cx7="http://schemas.microsoft.com/office/drawing/2016/5/13/chartex" xmlns:cx8="http://schemas.microsoft.com/office/drawing/2016/5/14/chartex" xmlns:mc="http://schemas.openxmlformats.org/markup-compatibility/2006" xmlns:aink="http://schemas.microsoft.com/office/drawing/2016/ink" xmlns:am3d="http://schemas.microsoft.com/office/drawing/2017/model3d" xmlns:o="urn:schemas-microsoft-com:office:office" xmlns:oel="http://schemas.microsoft.com/office/2019/extlst" xmlns:r="http://schemas.openxmlformats.org/officeDocument/2006/relationships" xmlns:m="http://schemas.openxmlformats.org/officeDocument/2006/math" xmlns:v="urn:schemas-microsoft-com:vml" xmlns:wp14="http://schemas.microsoft.com/office/word/2010/wordprocessingDrawing" xmlns:wp="http://schemas.openxmlformats.org/drawingml/2006/wordprocessingDrawing" xmlns:w10="urn:schemas-microsoft-com:office:word" xmlns:w="http://schemas.openxmlformats.org/wordprocessingml/2006/main" xmlns:w14="http://schemas.microsoft.com/office/word/2010/wordml" xmlns:w15="http://schemas.microsoft.com/office/word/2012/wordml" xmlns:w16cex="http://schemas.microsoft.com/office/word/2018/wordml/cex" xmlns:w16cid="http://schemas.microsoft.com/office/word/2016/wordml/cid" xmlns:w16="http://schemas.microsoft.com/office/word/2018/wordml" xmlns:w16sdtdh="http://schemas.microsoft.com/office/word/2020/wordml/sdtdatahash" xmlns:w16se="http://schemas.microsoft.com/office/word/2015/wordml/symex" xmlns:wpg="http://schemas.microsoft.com/office/word/2010/wordprocessingGroup" xmlns:wpi="http://schemas.microsoft.com/office/word/2010/wordprocessingInk" xmlns:wne="http://schemas.microsoft.com/office/word/2006/wordml" xmlns:wps="http://schemas.microsoft.com/office/word/2010/wordprocessingShape" mc:Ignorable="w14 w15 w16se w16cid w16 w16cex w16sdtdh wp14">
   <w:p>
     <w:pPr>
       <w:pStyle w:val="Szvegtrzs"/>
@@ -3589,7 +3611,7 @@
 </file>
 
 <file path=word/footnotes.xml><?xml version="1.0" encoding="utf-8"?>
-<w:footnotes xmlns:wpc="http://schemas.microsoft.com/office/word/2010/wordprocessingCanvas" xmlns:cx="http://schemas.microsoft.com/office/drawing/2014/chartex" xmlns:cx1="http://schemas.microsoft.com/office/drawing/2015/9/8/chartex" xmlns:cx2="http://schemas.microsoft.com/office/drawing/2015/10/21/chartex" xmlns:cx3="http://schemas.microsoft.com/office/drawing/2016/5/9/chartex" xmlns:cx4="http://schemas.microsoft.com/office/drawing/2016/5/10/chartex" xmlns:cx5="http://schemas.microsoft.com/office/drawing/2016/5/11/chartex" xmlns:cx6="http://schemas.microsoft.com/office/drawing/2016/5/12/chartex" xmlns:cx7="http://schemas.microsoft.com/office/drawing/2016/5/13/chartex" xmlns:cx8="http://schemas.microsoft.com/office/drawing/2016/5/14/chartex" xmlns:mc="http://schemas.openxmlformats.org/markup-compatibility/2006" xmlns:aink="http://schemas.microsoft.com/office/drawing/2016/ink" xmlns:am3d="http://schemas.microsoft.com/office/drawing/2017/model3d" xmlns:o="urn:schemas-microsoft-com:office:office" xmlns:r="http://schemas.openxmlformats.org/officeDocument/2006/relationships" xmlns:m="http://schemas.openxmlformats.org/officeDocument/2006/math" xmlns:v="urn:schemas-microsoft-com:vml" xmlns:wp14="http://schemas.microsoft.com/office/word/2010/wordprocessingDrawing" xmlns:wp="http://schemas.openxmlformats.org/drawingml/2006/wordprocessingDrawing" xmlns:w10="urn:schemas-microsoft-com:office:word" xmlns:w="http://schemas.openxmlformats.org/wordprocessingml/2006/main" xmlns:w14="http://schemas.microsoft.com/office/word/2010/wordml" xmlns:w15="http://schemas.microsoft.com/office/word/2012/wordml" xmlns:w16cid="http://schemas.microsoft.com/office/word/2016/wordml/cid" xmlns:w16se="http://schemas.microsoft.com/office/word/2015/wordml/symex" xmlns:wpg="http://schemas.microsoft.com/office/word/2010/wordprocessingGroup" xmlns:wpi="http://schemas.microsoft.com/office/word/2010/wordprocessingInk" xmlns:wne="http://schemas.microsoft.com/office/word/2006/wordml" xmlns:wps="http://schemas.microsoft.com/office/word/2010/wordprocessingShape" mc:Ignorable="w14 w15 w16se w16cid wp14">
+<w:footnotes xmlns:wpc="http://schemas.microsoft.com/office/word/2010/wordprocessingCanvas" xmlns:cx="http://schemas.microsoft.com/office/drawing/2014/chartex" xmlns:cx1="http://schemas.microsoft.com/office/drawing/2015/9/8/chartex" xmlns:cx2="http://schemas.microsoft.com/office/drawing/2015/10/21/chartex" xmlns:cx3="http://schemas.microsoft.com/office/drawing/2016/5/9/chartex" xmlns:cx4="http://schemas.microsoft.com/office/drawing/2016/5/10/chartex" xmlns:cx5="http://schemas.microsoft.com/office/drawing/2016/5/11/chartex" xmlns:cx6="http://schemas.microsoft.com/office/drawing/2016/5/12/chartex" xmlns:cx7="http://schemas.microsoft.com/office/drawing/2016/5/13/chartex" xmlns:cx8="http://schemas.microsoft.com/office/drawing/2016/5/14/chartex" xmlns:mc="http://schemas.openxmlformats.org/markup-compatibility/2006" xmlns:aink="http://schemas.microsoft.com/office/drawing/2016/ink" xmlns:am3d="http://schemas.microsoft.com/office/drawing/2017/model3d" xmlns:o="urn:schemas-microsoft-com:office:office" xmlns:oel="http://schemas.microsoft.com/office/2019/extlst" xmlns:r="http://schemas.openxmlformats.org/officeDocument/2006/relationships" xmlns:m="http://schemas.openxmlformats.org/officeDocument/2006/math" xmlns:v="urn:schemas-microsoft-com:vml" xmlns:wp14="http://schemas.microsoft.com/office/word/2010/wordprocessingDrawing" xmlns:wp="http://schemas.openxmlformats.org/drawingml/2006/wordprocessingDrawing" xmlns:w10="urn:schemas-microsoft-com:office:word" xmlns:w="http://schemas.openxmlformats.org/wordprocessingml/2006/main" xmlns:w14="http://schemas.microsoft.com/office/word/2010/wordml" xmlns:w15="http://schemas.microsoft.com/office/word/2012/wordml" xmlns:w16cex="http://schemas.microsoft.com/office/word/2018/wordml/cex" xmlns:w16cid="http://schemas.microsoft.com/office/word/2016/wordml/cid" xmlns:w16="http://schemas.microsoft.com/office/word/2018/wordml" xmlns:w16sdtdh="http://schemas.microsoft.com/office/word/2020/wordml/sdtdatahash" xmlns:w16se="http://schemas.microsoft.com/office/word/2015/wordml/symex" xmlns:wpg="http://schemas.microsoft.com/office/word/2010/wordprocessingGroup" xmlns:wpi="http://schemas.microsoft.com/office/word/2010/wordprocessingInk" xmlns:wne="http://schemas.microsoft.com/office/word/2006/wordml" xmlns:wps="http://schemas.microsoft.com/office/word/2010/wordprocessingShape" mc:Ignorable="w14 w15 w16se w16cid w16 w16cex w16sdtdh wp14">
   <w:footnote w:type="separator" w:id="-1">
     <w:p>
       <w:r>
@@ -3608,7 +3630,7 @@
 </file>
 
 <file path=word/header1.xml><?xml version="1.0" encoding="utf-8"?>
-<w:hdr xmlns:wpc="http://schemas.microsoft.com/office/word/2010/wordprocessingCanvas" xmlns:cx="http://schemas.microsoft.com/office/drawing/2014/chartex" xmlns:cx1="http://schemas.microsoft.com/office/drawing/2015/9/8/chartex" xmlns:cx2="http://schemas.microsoft.com/office/drawing/2015/10/21/chartex" xmlns:cx3="http://schemas.microsoft.com/office/drawing/2016/5/9/chartex" xmlns:cx4="http://schemas.microsoft.com/office/drawing/2016/5/10/chartex" xmlns:cx5="http://schemas.microsoft.com/office/drawing/2016/5/11/chartex" xmlns:cx6="http://schemas.microsoft.com/office/drawing/2016/5/12/chartex" xmlns:cx7="http://schemas.microsoft.com/office/drawing/2016/5/13/chartex" xmlns:cx8="http://schemas.microsoft.com/office/drawing/2016/5/14/chartex" xmlns:mc="http://schemas.openxmlformats.org/markup-compatibility/2006" xmlns:aink="http://schemas.microsoft.com/office/drawing/2016/ink" xmlns:am3d="http://schemas.microsoft.com/office/drawing/2017/model3d" xmlns:o="urn:schemas-microsoft-com:office:office" xmlns:r="http://schemas.openxmlformats.org/officeDocument/2006/relationships" xmlns:m="http://schemas.openxmlformats.org/officeDocument/2006/math" xmlns:v="urn:schemas-microsoft-com:vml" xmlns:wp14="http://schemas.microsoft.com/office/word/2010/wordprocessingDrawing" xmlns:wp="http://schemas.openxmlformats.org/drawingml/2006/wordprocessingDrawing" xmlns:w10="urn:schemas-microsoft-com:office:word" xmlns:w="http://schemas.openxmlformats.org/wordprocessingml/2006/main" xmlns:w14="http://schemas.microsoft.com/office/word/2010/wordml" xmlns:w15="http://schemas.microsoft.com/office/word/2012/wordml" xmlns:w16cid="http://schemas.microsoft.com/office/word/2016/wordml/cid" xmlns:w16se="http://schemas.microsoft.com/office/word/2015/wordml/symex" xmlns:wpg="http://schemas.microsoft.com/office/word/2010/wordprocessingGroup" xmlns:wpi="http://schemas.microsoft.com/office/word/2010/wordprocessingInk" xmlns:wne="http://schemas.microsoft.com/office/word/2006/wordml" xmlns:wps="http://schemas.microsoft.com/office/word/2010/wordprocessingShape" mc:Ignorable="w14 w15 w16se w16cid wp14">
+<w:hdr xmlns:wpc="http://schemas.microsoft.com/office/word/2010/wordprocessingCanvas" xmlns:cx="http://schemas.microsoft.com/office/drawing/2014/chartex" xmlns:cx1="http://schemas.microsoft.com/office/drawing/2015/9/8/chartex" xmlns:cx2="http://schemas.microsoft.com/office/drawing/2015/10/21/chartex" xmlns:cx3="http://schemas.microsoft.com/office/drawing/2016/5/9/chartex" xmlns:cx4="http://schemas.microsoft.com/office/drawing/2016/5/10/chartex" xmlns:cx5="http://schemas.microsoft.com/office/drawing/2016/5/11/chartex" xmlns:cx6="http://schemas.microsoft.com/office/drawing/2016/5/12/chartex" xmlns:cx7="http://schemas.microsoft.com/office/drawing/2016/5/13/chartex" xmlns:cx8="http://schemas.microsoft.com/office/drawing/2016/5/14/chartex" xmlns:mc="http://schemas.openxmlformats.org/markup-compatibility/2006" xmlns:aink="http://schemas.microsoft.com/office/drawing/2016/ink" xmlns:am3d="http://schemas.microsoft.com/office/drawing/2017/model3d" xmlns:o="urn:schemas-microsoft-com:office:office" xmlns:oel="http://schemas.microsoft.com/office/2019/extlst" xmlns:r="http://schemas.openxmlformats.org/officeDocument/2006/relationships" xmlns:m="http://schemas.openxmlformats.org/officeDocument/2006/math" xmlns:v="urn:schemas-microsoft-com:vml" xmlns:wp14="http://schemas.microsoft.com/office/word/2010/wordprocessingDrawing" xmlns:wp="http://schemas.openxmlformats.org/drawingml/2006/wordprocessingDrawing" xmlns:w10="urn:schemas-microsoft-com:office:word" xmlns:w="http://schemas.openxmlformats.org/wordprocessingml/2006/main" xmlns:w14="http://schemas.microsoft.com/office/word/2010/wordml" xmlns:w15="http://schemas.microsoft.com/office/word/2012/wordml" xmlns:w16cex="http://schemas.microsoft.com/office/word/2018/wordml/cex" xmlns:w16cid="http://schemas.microsoft.com/office/word/2016/wordml/cid" xmlns:w16="http://schemas.microsoft.com/office/word/2018/wordml" xmlns:w16sdtdh="http://schemas.microsoft.com/office/word/2020/wordml/sdtdatahash" xmlns:w16se="http://schemas.microsoft.com/office/word/2015/wordml/symex" xmlns:wpg="http://schemas.microsoft.com/office/word/2010/wordprocessingGroup" xmlns:wpi="http://schemas.microsoft.com/office/word/2010/wordprocessingInk" xmlns:wne="http://schemas.microsoft.com/office/word/2006/wordml" xmlns:wps="http://schemas.microsoft.com/office/word/2010/wordprocessingShape" mc:Ignorable="w14 w15 w16se w16cid w16 w16cex w16sdtdh wp14">
   <w:p>
     <w:pPr>
       <w:pStyle w:val="Szvegtrzs"/>
@@ -3623,7 +3645,7 @@
 </file>
 
 <file path=word/numbering.xml><?xml version="1.0" encoding="utf-8"?>
-<w:numbering xmlns:wpc="http://schemas.microsoft.com/office/word/2010/wordprocessingCanvas" xmlns:cx="http://schemas.microsoft.com/office/drawing/2014/chartex" xmlns:cx1="http://schemas.microsoft.com/office/drawing/2015/9/8/chartex" xmlns:cx2="http://schemas.microsoft.com/office/drawing/2015/10/21/chartex" xmlns:cx3="http://schemas.microsoft.com/office/drawing/2016/5/9/chartex" xmlns:cx4="http://schemas.microsoft.com/office/drawing/2016/5/10/chartex" xmlns:cx5="http://schemas.microsoft.com/office/drawing/2016/5/11/chartex" xmlns:cx6="http://schemas.microsoft.com/office/drawing/2016/5/12/chartex" xmlns:cx7="http://schemas.microsoft.com/office/drawing/2016/5/13/chartex" xmlns:cx8="http://schemas.microsoft.com/office/drawing/2016/5/14/chartex" xmlns:mc="http://schemas.openxmlformats.org/markup-compatibility/2006" xmlns:aink="http://schemas.microsoft.com/office/drawing/2016/ink" xmlns:am3d="http://schemas.microsoft.com/office/drawing/2017/model3d" xmlns:o="urn:schemas-microsoft-com:office:office" xmlns:r="http://schemas.openxmlformats.org/officeDocument/2006/relationships" xmlns:m="http://schemas.openxmlformats.org/officeDocument/2006/math" xmlns:v="urn:schemas-microsoft-com:vml" xmlns:wp14="http://schemas.microsoft.com/office/word/2010/wordprocessingDrawing" xmlns:wp="http://schemas.openxmlformats.org/drawingml/2006/wordprocessingDrawing" xmlns:w10="urn:schemas-microsoft-com:office:word" xmlns:w="http://schemas.openxmlformats.org/wordprocessingml/2006/main" xmlns:w14="http://schemas.microsoft.com/office/word/2010/wordml" xmlns:w15="http://schemas.microsoft.com/office/word/2012/wordml" xmlns:w16cid="http://schemas.microsoft.com/office/word/2016/wordml/cid" xmlns:w16se="http://schemas.microsoft.com/office/word/2015/wordml/symex" xmlns:wpg="http://schemas.microsoft.com/office/word/2010/wordprocessingGroup" xmlns:wpi="http://schemas.microsoft.com/office/word/2010/wordprocessingInk" xmlns:wne="http://schemas.microsoft.com/office/word/2006/wordml" xmlns:wps="http://schemas.microsoft.com/office/word/2010/wordprocessingShape" mc:Ignorable="w14 w15 w16se w16cid wp14">
+<w:numbering xmlns:wpc="http://schemas.microsoft.com/office/word/2010/wordprocessingCanvas" xmlns:cx="http://schemas.microsoft.com/office/drawing/2014/chartex" xmlns:cx1="http://schemas.microsoft.com/office/drawing/2015/9/8/chartex" xmlns:cx2="http://schemas.microsoft.com/office/drawing/2015/10/21/chartex" xmlns:cx3="http://schemas.microsoft.com/office/drawing/2016/5/9/chartex" xmlns:cx4="http://schemas.microsoft.com/office/drawing/2016/5/10/chartex" xmlns:cx5="http://schemas.microsoft.com/office/drawing/2016/5/11/chartex" xmlns:cx6="http://schemas.microsoft.com/office/drawing/2016/5/12/chartex" xmlns:cx7="http://schemas.microsoft.com/office/drawing/2016/5/13/chartex" xmlns:cx8="http://schemas.microsoft.com/office/drawing/2016/5/14/chartex" xmlns:mc="http://schemas.openxmlformats.org/markup-compatibility/2006" xmlns:aink="http://schemas.microsoft.com/office/drawing/2016/ink" xmlns:am3d="http://schemas.microsoft.com/office/drawing/2017/model3d" xmlns:o="urn:schemas-microsoft-com:office:office" xmlns:oel="http://schemas.microsoft.com/office/2019/extlst" xmlns:r="http://schemas.openxmlformats.org/officeDocument/2006/relationships" xmlns:m="http://schemas.openxmlformats.org/officeDocument/2006/math" xmlns:v="urn:schemas-microsoft-com:vml" xmlns:wp14="http://schemas.microsoft.com/office/word/2010/wordprocessingDrawing" xmlns:wp="http://schemas.openxmlformats.org/drawingml/2006/wordprocessingDrawing" xmlns:w10="urn:schemas-microsoft-com:office:word" xmlns:w="http://schemas.openxmlformats.org/wordprocessingml/2006/main" xmlns:w14="http://schemas.microsoft.com/office/word/2010/wordml" xmlns:w15="http://schemas.microsoft.com/office/word/2012/wordml" xmlns:w16cex="http://schemas.microsoft.com/office/word/2018/wordml/cex" xmlns:w16cid="http://schemas.microsoft.com/office/word/2016/wordml/cid" xmlns:w16="http://schemas.microsoft.com/office/word/2018/wordml" xmlns:w16sdtdh="http://schemas.microsoft.com/office/word/2020/wordml/sdtdatahash" xmlns:w16se="http://schemas.microsoft.com/office/word/2015/wordml/symex" xmlns:wpg="http://schemas.microsoft.com/office/word/2010/wordprocessingGroup" xmlns:wpi="http://schemas.microsoft.com/office/word/2010/wordprocessingInk" xmlns:wne="http://schemas.microsoft.com/office/word/2006/wordml" xmlns:wps="http://schemas.microsoft.com/office/word/2010/wordprocessingShape" mc:Ignorable="w14 w15 w16se w16cid w16 w16cex w16sdtdh wp14">
   <w:abstractNum w:abstractNumId="0" w15:restartNumberingAfterBreak="0">
     <w:nsid w:val="053E5896"/>
     <w:multiLevelType w:val="hybridMultilevel"/>
@@ -3753,14 +3775,14 @@
       </w:rPr>
     </w:lvl>
   </w:abstractNum>
-  <w:num w:numId="1">
+  <w:num w:numId="1" w16cid:durableId="1034161305">
     <w:abstractNumId w:val="0"/>
   </w:num>
 </w:numbering>
 </file>
 
 <file path=word/styles.xml><?xml version="1.0" encoding="utf-8"?>
-<w:styles xmlns:mc="http://schemas.openxmlformats.org/markup-compatibility/2006" xmlns:r="http://schemas.openxmlformats.org/officeDocument/2006/relationships" xmlns:w="http://schemas.openxmlformats.org/wordprocessingml/2006/main" xmlns:w14="http://schemas.microsoft.com/office/word/2010/wordml" xmlns:w15="http://schemas.microsoft.com/office/word/2012/wordml" xmlns:w16cid="http://schemas.microsoft.com/office/word/2016/wordml/cid" xmlns:w16se="http://schemas.microsoft.com/office/word/2015/wordml/symex" mc:Ignorable="w14 w15 w16se w16cid">
+<w:styles xmlns:mc="http://schemas.openxmlformats.org/markup-compatibility/2006" xmlns:r="http://schemas.openxmlformats.org/officeDocument/2006/relationships" xmlns:w="http://schemas.openxmlformats.org/wordprocessingml/2006/main" xmlns:w14="http://schemas.microsoft.com/office/word/2010/wordml" xmlns:w15="http://schemas.microsoft.com/office/word/2012/wordml" xmlns:w16cex="http://schemas.microsoft.com/office/word/2018/wordml/cex" xmlns:w16cid="http://schemas.microsoft.com/office/word/2016/wordml/cid" xmlns:w16="http://schemas.microsoft.com/office/word/2018/wordml" xmlns:w16sdtdh="http://schemas.microsoft.com/office/word/2020/wordml/sdtdatahash" xmlns:w16se="http://schemas.microsoft.com/office/word/2015/wordml/symex" mc:Ignorable="w14 w15 w16se w16cid w16 w16cex w16sdtdh">
   <w:docDefaults>
     <w:rPrDefault>
       <w:rPr>
@@ -3778,7 +3800,7 @@
       </w:pPr>
     </w:pPrDefault>
   </w:docDefaults>
-  <w:latentStyles w:defLockedState="0" w:defUIPriority="99" w:defSemiHidden="0" w:defUnhideWhenUsed="0" w:defQFormat="0" w:count="375">
+  <w:latentStyles w:defLockedState="0" w:defUIPriority="99" w:defSemiHidden="0" w:defUnhideWhenUsed="0" w:defQFormat="0" w:count="376">
     <w:lsdException w:name="Normal" w:uiPriority="0" w:qFormat="1"/>
     <w:lsdException w:name="heading 1" w:uiPriority="9" w:qFormat="1"/>
     <w:lsdException w:name="heading 2" w:semiHidden="1" w:uiPriority="9" w:unhideWhenUsed="1" w:qFormat="1"/>
@@ -3884,7 +3906,6 @@
     <w:lsdException w:name="HTML Sample" w:semiHidden="1" w:unhideWhenUsed="1"/>
     <w:lsdException w:name="HTML Typewriter" w:semiHidden="1" w:unhideWhenUsed="1"/>
     <w:lsdException w:name="HTML Variable" w:semiHidden="1" w:unhideWhenUsed="1"/>
-    <w:lsdException w:name="Normal Table" w:semiHidden="1" w:unhideWhenUsed="1"/>
     <w:lsdException w:name="annotation subject" w:semiHidden="1" w:unhideWhenUsed="1"/>
     <w:lsdException w:name="No List" w:semiHidden="1" w:unhideWhenUsed="1"/>
     <w:lsdException w:name="Outline List 1" w:semiHidden="1" w:unhideWhenUsed="1"/>
@@ -3931,10 +3952,8 @@
     <w:lsdException w:name="Table Subtle 2" w:semiHidden="1" w:unhideWhenUsed="1"/>
     <w:lsdException w:name="Table Web 1" w:semiHidden="1" w:unhideWhenUsed="1"/>
     <w:lsdException w:name="Table Web 2" w:semiHidden="1" w:unhideWhenUsed="1"/>
-    <w:lsdException w:name="Table Web 3" w:semiHidden="1" w:unhideWhenUsed="1"/>
     <w:lsdException w:name="Balloon Text" w:semiHidden="1" w:unhideWhenUsed="1"/>
     <w:lsdException w:name="Table Grid" w:uiPriority="39"/>
-    <w:lsdException w:name="Table Theme" w:semiHidden="1" w:unhideWhenUsed="1"/>
     <w:lsdException w:name="Placeholder Text" w:semiHidden="1"/>
     <w:lsdException w:name="No Spacing" w:uiPriority="1" w:qFormat="1"/>
     <w:lsdException w:name="Light Shading" w:uiPriority="60"/>
@@ -4154,6 +4173,7 @@
     <w:lsdException w:name="Smart Hyperlink" w:semiHidden="1" w:unhideWhenUsed="1"/>
     <w:lsdException w:name="Hashtag" w:semiHidden="1" w:unhideWhenUsed="1"/>
     <w:lsdException w:name="Unresolved Mention" w:semiHidden="1" w:unhideWhenUsed="1"/>
+    <w:lsdException w:name="Smart Link" w:semiHidden="1" w:unhideWhenUsed="1"/>
   </w:latentStyles>
   <w:style w:type="paragraph" w:default="1" w:styleId="Norml">
     <w:name w:val="Normal"/>

</xml_diff>

<commit_message>
Make all table names plural
</commit_message>
<xml_diff>
--- a/Renewed/Színésznövendékek.docx
+++ b/Renewed/Színésznövendékek.docx
@@ -310,6 +310,16 @@
         </w:rPr>
         <w:t>tanitja</w:t>
       </w:r>
+      <w:r>
+        <w:rPr>
+          <w:rFonts w:ascii="Courier New" w:eastAsiaTheme="minorHAnsi" w:hAnsi="Courier New" w:cs="Courier New"/>
+          <w:b/>
+          <w:bCs/>
+          <w:iCs/>
+          <w:szCs w:val="24"/>
+        </w:rPr>
+        <w:t>k</w:t>
+      </w:r>
       <w:proofErr w:type="spellEnd"/>
       <w:r>
         <w:rPr>
@@ -1352,6 +1362,8 @@
           <w:sz w:val="24"/>
         </w:rPr>
       </w:pPr>
+      <w:proofErr w:type="spellStart"/>
+      <w:proofErr w:type="gramStart"/>
       <w:r>
         <w:rPr>
           <w:rFonts w:ascii="Courier New" w:eastAsiaTheme="minorHAnsi" w:hAnsi="Courier New" w:cs="Courier New"/>
@@ -1364,6 +1376,17 @@
       </w:r>
       <w:r>
         <w:rPr>
+          <w:rFonts w:ascii="Courier New" w:eastAsiaTheme="minorHAnsi" w:hAnsi="Courier New" w:cs="Courier New"/>
+          <w:b/>
+          <w:bCs/>
+          <w:iCs/>
+          <w:szCs w:val="24"/>
+        </w:rPr>
+        <w:t>k</w:t>
+      </w:r>
+      <w:proofErr w:type="spellEnd"/>
+      <w:r>
+        <w:rPr>
           <w:b/>
           <w:spacing w:val="-8"/>
           <w:sz w:val="24"/>
@@ -1385,14 +1408,53 @@
         </w:rPr>
         <w:t>(</w:t>
       </w:r>
+      <w:proofErr w:type="spellStart"/>
+      <w:proofErr w:type="gramEnd"/>
       <w:r>
         <w:rPr>
           <w:rFonts w:ascii="Courier New" w:hAnsi="Courier New" w:cs="Courier New"/>
           <w:i/>
           <w:spacing w:val="-8"/>
         </w:rPr>
-        <w:t>id, tanarId, osztalyId</w:t>
-      </w:r>
+        <w:t>id</w:t>
+      </w:r>
+      <w:proofErr w:type="spellEnd"/>
+      <w:r>
+        <w:rPr>
+          <w:rFonts w:ascii="Courier New" w:hAnsi="Courier New" w:cs="Courier New"/>
+          <w:i/>
+          <w:spacing w:val="-8"/>
+        </w:rPr>
+        <w:t xml:space="preserve">, </w:t>
+      </w:r>
+      <w:proofErr w:type="spellStart"/>
+      <w:r>
+        <w:rPr>
+          <w:rFonts w:ascii="Courier New" w:hAnsi="Courier New" w:cs="Courier New"/>
+          <w:i/>
+          <w:spacing w:val="-8"/>
+        </w:rPr>
+        <w:t>tanarId</w:t>
+      </w:r>
+      <w:proofErr w:type="spellEnd"/>
+      <w:r>
+        <w:rPr>
+          <w:rFonts w:ascii="Courier New" w:hAnsi="Courier New" w:cs="Courier New"/>
+          <w:i/>
+          <w:spacing w:val="-8"/>
+        </w:rPr>
+        <w:t xml:space="preserve">, </w:t>
+      </w:r>
+      <w:proofErr w:type="spellStart"/>
+      <w:r>
+        <w:rPr>
+          <w:rFonts w:ascii="Courier New" w:hAnsi="Courier New" w:cs="Courier New"/>
+          <w:i/>
+          <w:spacing w:val="-8"/>
+        </w:rPr>
+        <w:t>osztalyId</w:t>
+      </w:r>
+      <w:proofErr w:type="spellEnd"/>
       <w:r>
         <w:rPr>
           <w:b/>
@@ -2031,13 +2093,13 @@
           <wp:anchor distT="0" distB="0" distL="0" distR="0" simplePos="0" relativeHeight="251656192" behindDoc="0" locked="0" layoutInCell="1" allowOverlap="1">
             <wp:simplePos x="0" y="0"/>
             <wp:positionH relativeFrom="page">
-              <wp:posOffset>828040</wp:posOffset>
+              <wp:posOffset>828675</wp:posOffset>
             </wp:positionH>
             <wp:positionV relativeFrom="paragraph">
-              <wp:posOffset>242677</wp:posOffset>
+              <wp:posOffset>277495</wp:posOffset>
             </wp:positionV>
-            <wp:extent cx="6225540" cy="1155700"/>
-            <wp:effectExtent l="0" t="0" r="3810" b="6350"/>
+            <wp:extent cx="6225540" cy="1092200"/>
+            <wp:effectExtent l="0" t="0" r="3810" b="0"/>
             <wp:wrapTopAndBottom/>
             <wp:docPr id="1" name="image1.png"/>
             <wp:cNvGraphicFramePr>
@@ -2047,7 +2109,7 @@
               <a:graphicData uri="http://schemas.openxmlformats.org/drawingml/2006/picture">
                 <pic:pic xmlns:pic="http://schemas.openxmlformats.org/drawingml/2006/picture">
                   <pic:nvPicPr>
-                    <pic:cNvPr id="2" name="image1.png"/>
+                    <pic:cNvPr id="1" name="image1.png"/>
                     <pic:cNvPicPr/>
                   </pic:nvPicPr>
                   <pic:blipFill>
@@ -2065,7 +2127,7 @@
                   <pic:spPr>
                     <a:xfrm>
                       <a:off x="0" y="0"/>
-                      <a:ext cx="6225540" cy="1155700"/>
+                      <a:ext cx="6225540" cy="1092200"/>
                     </a:xfrm>
                     <a:prstGeom prst="rect">
                       <a:avLst/>
@@ -3906,6 +3968,7 @@
     <w:lsdException w:name="HTML Sample" w:semiHidden="1" w:unhideWhenUsed="1"/>
     <w:lsdException w:name="HTML Typewriter" w:semiHidden="1" w:unhideWhenUsed="1"/>
     <w:lsdException w:name="HTML Variable" w:semiHidden="1" w:unhideWhenUsed="1"/>
+    <w:lsdException w:name="Normal Table" w:semiHidden="1" w:unhideWhenUsed="1"/>
     <w:lsdException w:name="annotation subject" w:semiHidden="1" w:unhideWhenUsed="1"/>
     <w:lsdException w:name="No List" w:semiHidden="1" w:unhideWhenUsed="1"/>
     <w:lsdException w:name="Outline List 1" w:semiHidden="1" w:unhideWhenUsed="1"/>
@@ -3952,8 +4015,10 @@
     <w:lsdException w:name="Table Subtle 2" w:semiHidden="1" w:unhideWhenUsed="1"/>
     <w:lsdException w:name="Table Web 1" w:semiHidden="1" w:unhideWhenUsed="1"/>
     <w:lsdException w:name="Table Web 2" w:semiHidden="1" w:unhideWhenUsed="1"/>
+    <w:lsdException w:name="Table Web 3" w:semiHidden="1" w:unhideWhenUsed="1"/>
     <w:lsdException w:name="Balloon Text" w:semiHidden="1" w:unhideWhenUsed="1"/>
     <w:lsdException w:name="Table Grid" w:uiPriority="39"/>
+    <w:lsdException w:name="Table Theme" w:semiHidden="1" w:unhideWhenUsed="1"/>
     <w:lsdException w:name="Placeholder Text" w:semiHidden="1"/>
     <w:lsdException w:name="No Spacing" w:uiPriority="1" w:qFormat="1"/>
     <w:lsdException w:name="Light Shading" w:uiPriority="60"/>

</xml_diff>